<commit_message>
Se actualizaron las bibliografías
</commit_message>
<xml_diff>
--- a/Proyecto 1. Red Social de Memes.docx
+++ b/Proyecto 1. Red Social de Memes.docx
@@ -13034,24 +13034,29 @@
         </w:numPr>
       </w:pPr>
       <w:r>
-        <w:t xml:space="preserve">Dinamizar la página utilizando JSP </w:t>
-      </w:r>
-    </w:p>
-    <w:p>
-      <w:pPr>
-        <w:spacing w:line="259" w:lineRule="auto"/>
-      </w:pPr>
-      <w:r>
-        <w:br w:type="page"/>
-      </w:r>
+        <w:t>Dinamizar la página utilizando JSP</w:t>
+      </w:r>
+      <w:r>
+        <w:t>.</w:t>
+      </w:r>
+    </w:p>
+    <w:p>
+      <w:pPr>
+        <w:pStyle w:val="ListParagraph"/>
+        <w:numPr>
+          <w:ilvl w:val="0"/>
+          <w:numId w:val="2"/>
+        </w:numPr>
+      </w:pPr>
+    </w:p>
+    <w:p>
+      <w:bookmarkStart w:id="83" w:name="_Toc72923999"/>
     </w:p>
     <w:p>
       <w:pPr>
         <w:pStyle w:val="Heading1"/>
       </w:pPr>
-      <w:bookmarkStart w:id="83" w:name="_Toc72923999"/>
-      <w:r>
-        <w:lastRenderedPageBreak/>
+      <w:r>
         <w:t>Conclusiones</w:t>
       </w:r>
       <w:bookmarkEnd w:id="83"/>
@@ -13101,19 +13106,6 @@
           </w:r>
           <w:bookmarkEnd w:id="84"/>
         </w:p>
-        <w:p>
-          <w:pPr>
-            <w:jc w:val="both"/>
-          </w:pPr>
-          <w:r>
-            <w:rPr>
-              <w:b/>
-              <w:bCs/>
-              <w:noProof/>
-            </w:rPr>
-            <w:t>Gauchat, J. D. (2012). El gran libro de HTML5, CSS3 y Javascript. Marcombo.</w:t>
-          </w:r>
-        </w:p>
         <w:sdt>
           <w:sdtPr>
             <w:rPr>
@@ -13125,6 +13117,23 @@
           </w:sdtPr>
           <w:sdtEndPr/>
           <w:sdtContent>
+            <w:p>
+              <w:pPr>
+                <w:jc w:val="both"/>
+                <w:rPr>
+                  <w:b/>
+                  <w:bCs/>
+                </w:rPr>
+              </w:pPr>
+              <w:r>
+                <w:rPr>
+                  <w:b/>
+                  <w:bCs/>
+                  <w:noProof/>
+                </w:rPr>
+                <w:t>Gauchat, J. D. (2012). El gran libro de HTML5, CSS3 y Javascript. Marcombo.</w:t>
+              </w:r>
+            </w:p>
             <w:p>
               <w:pPr>
                 <w:pStyle w:val="Bibliography"/>
@@ -13330,6 +13339,44 @@
                   <w:bCs/>
                   <w:noProof/>
                 </w:rPr>
+                <w:t xml:space="preserve">Santos, A. (2018). </w:t>
+              </w:r>
+              <w:r>
+                <w:rPr>
+                  <w:b/>
+                  <w:bCs/>
+                  <w:i/>
+                  <w:iCs/>
+                  <w:noProof/>
+                </w:rPr>
+                <w:t>Reglas de oro para un mejor diseño de interfaz</w:t>
+              </w:r>
+              <w:r>
+                <w:rPr>
+                  <w:b/>
+                  <w:bCs/>
+                  <w:noProof/>
+                </w:rPr>
+                <w:t>. Obtenido de UI Design: https://webdesign.tutsplus.com/es/articles/8-golden-rules-for-better-interface-design--cms-30886</w:t>
+              </w:r>
+            </w:p>
+            <w:p>
+              <w:pPr>
+                <w:pStyle w:val="Bibliography"/>
+                <w:ind w:left="720" w:hanging="720"/>
+                <w:jc w:val="both"/>
+                <w:rPr>
+                  <w:b/>
+                  <w:bCs/>
+                  <w:noProof/>
+                </w:rPr>
+              </w:pPr>
+              <w:r>
+                <w:rPr>
+                  <w:b/>
+                  <w:bCs/>
+                  <w:noProof/>
+                </w:rPr>
                 <w:t xml:space="preserve">Tech Lib. (2012). </w:t>
               </w:r>
               <w:r>
@@ -13349,6 +13396,44 @@
                   <w:noProof/>
                 </w:rPr>
                 <w:t>. Obtenido de Términos técnicos : https://techlib.net/definition/login.html</w:t>
+              </w:r>
+            </w:p>
+            <w:p>
+              <w:pPr>
+                <w:pStyle w:val="Bibliography"/>
+                <w:ind w:left="720" w:hanging="720"/>
+                <w:jc w:val="both"/>
+                <w:rPr>
+                  <w:b/>
+                  <w:bCs/>
+                  <w:noProof/>
+                </w:rPr>
+              </w:pPr>
+              <w:r>
+                <w:rPr>
+                  <w:b/>
+                  <w:bCs/>
+                  <w:noProof/>
+                </w:rPr>
+                <w:t xml:space="preserve">Torres, A. (2016). </w:t>
+              </w:r>
+              <w:r>
+                <w:rPr>
+                  <w:b/>
+                  <w:bCs/>
+                  <w:i/>
+                  <w:iCs/>
+                  <w:noProof/>
+                </w:rPr>
+                <w:t>Teoría de Gestalt</w:t>
+              </w:r>
+              <w:r>
+                <w:rPr>
+                  <w:b/>
+                  <w:bCs/>
+                  <w:noProof/>
+                </w:rPr>
+                <w:t>. Obtenido de Psicología: https://psicologiaymente.com/psicologia/teoria-gestalt</w:t>
               </w:r>
             </w:p>
             <w:p>
@@ -14936,7 +15021,7 @@
     <w:rsid w:val="003378D3"/>
     <w:rsid w:val="006B698D"/>
     <w:rsid w:val="007F6A07"/>
-    <w:rsid w:val="00950AA7"/>
+    <w:rsid w:val="00F65D16"/>
   </w:rsids>
   <m:mathPr>
     <m:mathFont m:val="Cambria Math"/>

</xml_diff>